<commit_message>
add number of monofunctional cases
</commit_message>
<xml_diff>
--- a/Notes for Bill.docx
+++ b/Notes for Bill.docx
@@ -57,10 +57,26 @@
         <w:pStyle w:val="BlockQuote"/>
       </w:pPr>
       <w:r>
-        <w:t xml:space="preserve">Since the reason for coding is often the same for many words, it would be simplest to give each reason for coding, and list the words where this reason applies. The reasons will presumably be straightforward for most cases, </w:t>
-      </w:r>
-      <w:r>
-        <w:t>but require a couple of sentences for the harder cases.</w:t>
+        <w:t xml:space="preserve">Since the reason for coding is often the same for many words, it would be simplest to give each reason for </w:t>
+      </w:r>
+      <w:proofErr w:type="gramStart"/>
+      <w:r>
+        <w:t>coding, and</w:t>
+      </w:r>
+      <w:proofErr w:type="gramEnd"/>
+      <w:r>
+        <w:t xml:space="preserve"> list the words where this reason applies. The reasons will presumably be straightforward for most </w:t>
+      </w:r>
+      <w:proofErr w:type="gramStart"/>
+      <w:r>
+        <w:t xml:space="preserve">cases, </w:t>
+      </w:r>
+      <w:r>
+        <w:t>but</w:t>
+      </w:r>
+      <w:proofErr w:type="gramEnd"/>
+      <w:r>
+        <w:t xml:space="preserve"> require a couple of sentences for the harder cases.</w:t>
       </w:r>
     </w:p>
     <w:p>
@@ -71,7 +87,15 @@
         <w:t>d the idea of</w:t>
       </w:r>
       <w:r>
-        <w:t xml:space="preserve"> this approach, and adopted it in my explanation of the coding decisions.</w:t>
+        <w:t xml:space="preserve"> this </w:t>
+      </w:r>
+      <w:proofErr w:type="gramStart"/>
+      <w:r>
+        <w:t>approach, and</w:t>
+      </w:r>
+      <w:proofErr w:type="gramEnd"/>
+      <w:r>
+        <w:t xml:space="preserve"> adopted it in my explanation of the coding decisions.</w:t>
       </w:r>
     </w:p>
     <w:p>
@@ -79,12 +103,25 @@
         <w:pStyle w:val="BlockQuote"/>
       </w:pPr>
       <w:r>
-        <w:t>Below I give my notes where I questioned or disagreed with your coding decision. These are probably the ones where you’ll need a couple of sentences or so to justify your coding decision.</w:t>
-      </w:r>
-    </w:p>
-    <w:p>
-      <w:r>
-        <w:t xml:space="preserve">I’ve made sure to address each of the issues </w:t>
+        <w:t xml:space="preserve">Below I give my notes where I questioned or disagreed with your coding decision. These are probably the ones where </w:t>
+      </w:r>
+      <w:proofErr w:type="gramStart"/>
+      <w:r>
+        <w:t>you’ll</w:t>
+      </w:r>
+      <w:proofErr w:type="gramEnd"/>
+      <w:r>
+        <w:t xml:space="preserve"> need a couple of sentences or so to justify your coding decision.</w:t>
+      </w:r>
+    </w:p>
+    <w:p>
+      <w:proofErr w:type="gramStart"/>
+      <w:r>
+        <w:t>I’ve</w:t>
+      </w:r>
+      <w:proofErr w:type="gramEnd"/>
+      <w:r>
+        <w:t xml:space="preserve"> made sure to address each of the issues </w:t>
       </w:r>
       <w:r>
         <w:t xml:space="preserve">on specific data points/decisions that </w:t>
@@ -117,7 +154,15 @@
         <w:t>adopted</w:t>
       </w:r>
       <w:r>
-        <w:t xml:space="preserve"> your proposed change, I’ve also </w:t>
+        <w:t xml:space="preserve"> your proposed change, </w:t>
+      </w:r>
+      <w:proofErr w:type="gramStart"/>
+      <w:r>
+        <w:t>I’ve</w:t>
+      </w:r>
+      <w:proofErr w:type="gramEnd"/>
+      <w:r>
+        <w:t xml:space="preserve"> also </w:t>
       </w:r>
       <w:r>
         <w:t xml:space="preserve">updated my coding of </w:t>
@@ -129,24 +174,30 @@
         <w:t>data elsewhere in the corpus</w:t>
       </w:r>
       <w:r>
-        <w:t>, and adjusted the resulting counts and statistics as appropriate. (Thankfully the particular cases you pointed out happened to be very amenable to bulk find/</w:t>
-      </w:r>
-      <w:r>
-        <w:t>replace,</w:t>
-      </w:r>
-      <w:r>
-        <w:t xml:space="preserve"> so it was fairly quick to do.)</w:t>
-      </w:r>
-    </w:p>
-    <w:p>
-      <w:r>
-        <w:t xml:space="preserve">Since I address each </w:t>
-      </w:r>
-      <w:r>
-        <w:t xml:space="preserve">of your comments about individual </w:t>
-      </w:r>
-      <w:r>
-        <w:t>data point</w:t>
+        <w:t xml:space="preserve">. </w:t>
+      </w:r>
+      <w:r>
+        <w:t xml:space="preserve">However, I </w:t>
+      </w:r>
+      <w:proofErr w:type="gramStart"/>
+      <w:r>
+        <w:t>wasn’t</w:t>
+      </w:r>
+      <w:proofErr w:type="gramEnd"/>
+      <w:r>
+        <w:t xml:space="preserve"> (yet) able to reflect these changes </w:t>
+      </w:r>
+      <w:r>
+        <w:t xml:space="preserve">in the reported statistics and </w:t>
+      </w:r>
+      <w:r>
+        <w:t xml:space="preserve">various </w:t>
+      </w:r>
+      <w:r>
+        <w:t>visualizations, because redoing all of those is a large undertaking</w:t>
+      </w:r>
+      <w:r>
+        <w:t xml:space="preserve"> and also require</w:t>
       </w:r>
       <w:r>
         <w:t>s</w:t>
@@ -155,53 +206,19 @@
         <w:t xml:space="preserve"> </w:t>
       </w:r>
       <w:r>
-        <w:t xml:space="preserve">and decisions </w:t>
-      </w:r>
-      <w:r>
-        <w:t xml:space="preserve">in the dissertation text itself now, I won’t </w:t>
-      </w:r>
-      <w:r>
-        <w:t xml:space="preserve">reply to </w:t>
-      </w:r>
-      <w:r>
-        <w:t xml:space="preserve">all </w:t>
-      </w:r>
-      <w:r>
-        <w:t>your comments about them individually here</w:t>
-      </w:r>
-      <w:r>
-        <w:t xml:space="preserve">, but please let me know if </w:t>
-      </w:r>
-      <w:r>
-        <w:t xml:space="preserve">you feel </w:t>
-      </w:r>
-      <w:r>
-        <w:t>any haven’t been sufficiently addressed.</w:t>
-      </w:r>
-    </w:p>
-    <w:p>
-      <w:r>
-        <w:t xml:space="preserve">EDIT: Actually, </w:t>
-      </w:r>
-      <w:r>
-        <w:t xml:space="preserve">after going through everything, it looks like </w:t>
-      </w:r>
-      <w:r>
-        <w:t>I’ve replied to each of your English comments here, as well as addressed them in the dissertation.</w:t>
-      </w:r>
-    </w:p>
-    <w:p>
-      <w:r>
-        <w:t>The</w:t>
-      </w:r>
-      <w:r>
-        <w:t xml:space="preserve"> changes to the coding that arose as a result of your comments affected the statistical results as follows: </w:t>
-      </w:r>
-      <w:r>
-        <w:t>{</w:t>
-      </w:r>
-      <w:r>
-        <w:t>{TODO: Point out which counts/statistics changed.}}</w:t>
+        <w:t>some debugging</w:t>
+      </w:r>
+      <w:r>
+        <w:t>.</w:t>
+      </w:r>
+      <w:r>
+        <w:t xml:space="preserve"> </w:t>
+      </w:r>
+      <w:r>
+        <w:t>I can plan to provide the updated version of these statistics in the published version of the dissertation</w:t>
+      </w:r>
+      <w:r>
+        <w:t>.</w:t>
       </w:r>
     </w:p>
     <w:p>
@@ -235,6 +252,8 @@
       <w:r>
         <w:t xml:space="preserve">line 1, </w:t>
       </w:r>
+      <w:proofErr w:type="spellStart"/>
+      <w:proofErr w:type="gramStart"/>
       <w:r>
         <w:rPr>
           <w:i/>
@@ -247,6 +266,7 @@
         </w:rPr>
         <w:t>MOD</w:t>
       </w:r>
+      <w:proofErr w:type="spellEnd"/>
       <w:r>
         <w:rPr>
           <w:i/>
@@ -254,14 +274,26 @@
         <w:t xml:space="preserve"> </w:t>
       </w:r>
       <w:r>
-        <w:t>: I would exclude because it is overtly coded (</w:t>
-      </w:r>
-      <w:r>
-        <w:rPr>
-          <w:i/>
-        </w:rPr>
-        <w:t>-ing</w:t>
-      </w:r>
+        <w:t>:</w:t>
+      </w:r>
+      <w:proofErr w:type="gramEnd"/>
+      <w:r>
+        <w:t xml:space="preserve"> I would exclude because it is overtly coded (</w:t>
+      </w:r>
+      <w:r>
+        <w:rPr>
+          <w:i/>
+        </w:rPr>
+        <w:t>-</w:t>
+      </w:r>
+      <w:proofErr w:type="spellStart"/>
+      <w:r>
+        <w:rPr>
+          <w:i/>
+        </w:rPr>
+        <w:t>ing</w:t>
+      </w:r>
+      <w:proofErr w:type="spellEnd"/>
       <w:r>
         <w:t>) and a secondary predicate (not talked about, but doesn’t fit in the three-way classification of propositional act functions)</w:t>
       </w:r>
@@ -316,7 +348,15 @@
         <w:t xml:space="preserve"> I thought I caught all these cases, but I checked and found a couple hundred more that I had missed</w:t>
       </w:r>
       <w:r>
-        <w:t xml:space="preserve"> for unknown reasons. I’ve now removed all these cases from the analysis.</w:t>
+        <w:t xml:space="preserve"> for unknown reasons. </w:t>
+      </w:r>
+      <w:proofErr w:type="gramStart"/>
+      <w:r>
+        <w:t>I’ve</w:t>
+      </w:r>
+      <w:proofErr w:type="gramEnd"/>
+      <w:r>
+        <w:t xml:space="preserve"> now removed all these cases from the analysis.</w:t>
       </w:r>
     </w:p>
     <w:p>
@@ -326,6 +366,7 @@
       <w:r>
         <w:t xml:space="preserve">line 2, </w:t>
       </w:r>
+      <w:proofErr w:type="spellStart"/>
       <w:r>
         <w:rPr>
           <w:i/>
@@ -338,6 +379,7 @@
         </w:rPr>
         <w:t>PRED</w:t>
       </w:r>
+      <w:proofErr w:type="spellEnd"/>
       <w:r>
         <w:t xml:space="preserve"> </w:t>
       </w:r>
@@ -362,6 +404,7 @@
       <w:r>
         <w:t xml:space="preserve">, so I would code it as </w:t>
       </w:r>
+      <w:proofErr w:type="spellStart"/>
       <w:r>
         <w:rPr>
           <w:i/>
@@ -383,6 +426,7 @@
         </w:rPr>
         <w:t>PRED</w:t>
       </w:r>
+      <w:proofErr w:type="spellEnd"/>
       <w:r>
         <w:t xml:space="preserve"> (p. 102)</w:t>
       </w:r>
@@ -394,6 +438,7 @@
       <w:r>
         <w:t xml:space="preserve">line 4, </w:t>
       </w:r>
+      <w:proofErr w:type="spellStart"/>
       <w:r>
         <w:rPr>
           <w:i/>
@@ -406,14 +451,26 @@
         </w:rPr>
         <w:t>PRED</w:t>
       </w:r>
-      <w:r>
-        <w:rPr>
-          <w:i/>
-        </w:rPr>
-        <w:t xml:space="preserve"> pretty bad </w:t>
-      </w:r>
-      <w:r>
-        <w:t xml:space="preserve">: </w:t>
+      <w:proofErr w:type="spellEnd"/>
+      <w:r>
+        <w:rPr>
+          <w:i/>
+        </w:rPr>
+        <w:t xml:space="preserve"> pretty </w:t>
+      </w:r>
+      <w:proofErr w:type="gramStart"/>
+      <w:r>
+        <w:rPr>
+          <w:i/>
+        </w:rPr>
+        <w:t xml:space="preserve">bad </w:t>
+      </w:r>
+      <w:r>
+        <w:t>:</w:t>
+      </w:r>
+      <w:proofErr w:type="gramEnd"/>
+      <w:r>
+        <w:t xml:space="preserve"> </w:t>
       </w:r>
       <w:r>
         <w:rPr>
@@ -428,7 +485,15 @@
         <w:t>; it is arguably a</w:t>
       </w:r>
       <w:r>
-        <w:t>n aspectually modulated</w:t>
+        <w:t xml:space="preserve">n </w:t>
+      </w:r>
+      <w:proofErr w:type="spellStart"/>
+      <w:r>
+        <w:t>aspectually</w:t>
+      </w:r>
+      <w:proofErr w:type="spellEnd"/>
+      <w:r>
+        <w:t xml:space="preserve"> modulated</w:t>
       </w:r>
       <w:r>
         <w:t xml:space="preserve"> copula form and overtly coded so </w:t>
@@ -448,67 +513,272 @@
     </w:p>
     <w:p>
       <w:r>
+        <w:t xml:space="preserve">Agreed on </w:t>
+      </w:r>
+      <w:proofErr w:type="gramStart"/>
+      <w:r>
+        <w:t>both of these</w:t>
+      </w:r>
+      <w:proofErr w:type="gramEnd"/>
+      <w:r>
+        <w:t xml:space="preserve">. </w:t>
+      </w:r>
+      <w:proofErr w:type="gramStart"/>
+      <w:r>
+        <w:t>Honestly</w:t>
+      </w:r>
+      <w:proofErr w:type="gramEnd"/>
+      <w:r>
+        <w:t xml:space="preserve"> I couldn’t tell you why I originally code</w:t>
+      </w:r>
+      <w:r>
+        <w:t>d</w:t>
+      </w:r>
+      <w:r>
+        <w:t xml:space="preserve"> them this way, since I </w:t>
+      </w:r>
+      <w:r>
+        <w:t xml:space="preserve">was explicitly excluding phrasal verbs, and </w:t>
+      </w:r>
+      <w:r>
+        <w:t xml:space="preserve">I </w:t>
+      </w:r>
+      <w:r>
+        <w:t xml:space="preserve">clearly </w:t>
+      </w:r>
+      <w:r>
+        <w:t xml:space="preserve">considered </w:t>
+      </w:r>
+      <w:r>
+        <w:rPr>
+          <w:i/>
+          <w:iCs/>
+        </w:rPr>
+        <w:t>got</w:t>
+      </w:r>
+      <w:r>
+        <w:t xml:space="preserve"> in that case to be a copula, as you said</w:t>
+      </w:r>
+      <w:r>
+        <w:t>.</w:t>
+      </w:r>
+      <w:r>
+        <w:t xml:space="preserve"> In any case, they’ve been fixed now</w:t>
+      </w:r>
+      <w:r>
+        <w:t xml:space="preserve">, as well as </w:t>
+      </w:r>
+      <w:r>
+        <w:t xml:space="preserve">half a dozen other phrasal verb </w:t>
+      </w:r>
+      <w:proofErr w:type="gramStart"/>
+      <w:r>
+        <w:t>uses</w:t>
+      </w:r>
+      <w:proofErr w:type="gramEnd"/>
+      <w:r>
+        <w:t xml:space="preserve"> I found in the small corpus sample. (</w:t>
+      </w:r>
+      <w:proofErr w:type="gramStart"/>
+      <w:r>
+        <w:rPr>
+          <w:i/>
+          <w:iCs/>
+        </w:rPr>
+        <w:t>get</w:t>
+      </w:r>
+      <w:proofErr w:type="gramEnd"/>
+      <w:r>
+        <w:t xml:space="preserve"> was not examined in the 100-item sample</w:t>
+      </w:r>
+      <w:r>
+        <w:t>, so no changes were needed there.)</w:t>
+      </w:r>
+    </w:p>
+    <w:p>
+      <w:pPr>
+        <w:pStyle w:val="BlockQuote"/>
+      </w:pPr>
+      <w:r>
+        <w:t xml:space="preserve">line 6, </w:t>
+      </w:r>
+      <w:proofErr w:type="spellStart"/>
+      <w:r>
+        <w:rPr>
+          <w:i/>
+        </w:rPr>
+        <w:t>looked</w:t>
+      </w:r>
+      <w:r>
+        <w:rPr>
+          <w:vertAlign w:val="subscript"/>
+        </w:rPr>
+        <w:t>PRED</w:t>
+      </w:r>
+      <w:proofErr w:type="spellEnd"/>
+      <w:r>
+        <w:rPr>
+          <w:i/>
+        </w:rPr>
+        <w:t xml:space="preserve"> like </w:t>
+      </w:r>
+      <w:proofErr w:type="spellStart"/>
+      <w:proofErr w:type="gramStart"/>
+      <w:r>
+        <w:rPr>
+          <w:i/>
+        </w:rPr>
+        <w:t>soldiers</w:t>
+      </w:r>
+      <w:r>
+        <w:rPr>
+          <w:vertAlign w:val="subscript"/>
+        </w:rPr>
+        <w:t>REF</w:t>
+      </w:r>
+      <w:proofErr w:type="spellEnd"/>
+      <w:r>
+        <w:rPr>
+          <w:i/>
+        </w:rPr>
+        <w:t xml:space="preserve"> </w:t>
+      </w:r>
+      <w:r>
+        <w:t>:</w:t>
+      </w:r>
+      <w:proofErr w:type="gramEnd"/>
+      <w:r>
+        <w:t xml:space="preserve"> </w:t>
+      </w:r>
+      <w:r>
+        <w:rPr>
+          <w:i/>
+        </w:rPr>
+        <w:t xml:space="preserve">look like </w:t>
+      </w:r>
+      <w:r>
+        <w:t xml:space="preserve">is grammatical (evidential copular expression); </w:t>
+      </w:r>
+      <w:r>
+        <w:rPr>
+          <w:i/>
+        </w:rPr>
+        <w:t xml:space="preserve">soldiers </w:t>
+      </w:r>
+      <w:r>
+        <w:t>might</w:t>
+      </w:r>
+      <w:r>
+        <w:t xml:space="preserve"> be excluded due to overt coding</w:t>
+      </w:r>
+      <w:r>
+        <w:t xml:space="preserve"> if </w:t>
+      </w:r>
+      <w:r>
+        <w:rPr>
+          <w:i/>
+        </w:rPr>
+        <w:t xml:space="preserve">look like </w:t>
+      </w:r>
+      <w:r>
+        <w:t>is treated as a evidentially modulated copula</w:t>
+      </w:r>
+    </w:p>
+    <w:p>
+      <w:r>
         <w:lastRenderedPageBreak/>
-        <w:t>Agreed on both of these</w:t>
-      </w:r>
-      <w:r>
-        <w:t>. Honestly</w:t>
-      </w:r>
-      <w:r>
-        <w:t xml:space="preserve"> I couldn’t tell you why I originally code</w:t>
-      </w:r>
-      <w:r>
-        <w:t>d</w:t>
-      </w:r>
-      <w:r>
-        <w:t xml:space="preserve"> them this way, since I </w:t>
-      </w:r>
-      <w:r>
-        <w:t xml:space="preserve">was explicitly excluding phrasal verbs, and </w:t>
-      </w:r>
-      <w:r>
-        <w:t xml:space="preserve">I </w:t>
-      </w:r>
-      <w:r>
-        <w:t xml:space="preserve">clearly </w:t>
-      </w:r>
-      <w:r>
-        <w:t xml:space="preserve">considered </w:t>
+        <w:t>I</w:t>
+      </w:r>
+      <w:r>
+        <w:t xml:space="preserve"> </w:t>
+      </w:r>
+      <w:proofErr w:type="gramStart"/>
+      <w:r>
+        <w:t>don’t</w:t>
+      </w:r>
+      <w:proofErr w:type="gramEnd"/>
+      <w:r>
+        <w:t xml:space="preserve"> think I’d call this</w:t>
+      </w:r>
+      <w:r>
+        <w:t xml:space="preserve"> a copular expression</w:t>
+      </w:r>
+      <w:r>
+        <w:t xml:space="preserve"> (I’d maybe treat it </w:t>
+      </w:r>
+      <w:r>
+        <w:t xml:space="preserve">as </w:t>
+      </w:r>
+      <w:r>
+        <w:t xml:space="preserve">a </w:t>
+      </w:r>
+      <w:r>
+        <w:t xml:space="preserve">lexicalized </w:t>
+      </w:r>
+      <w:r>
+        <w:t>phrasal verb meaning ‘have the appearance of’)</w:t>
+      </w:r>
+      <w:r>
+        <w:t>, but I can certainly agree that</w:t>
+      </w:r>
+      <w:r>
+        <w:t xml:space="preserve"> </w:t>
       </w:r>
       <w:r>
         <w:rPr>
           <w:i/>
           <w:iCs/>
         </w:rPr>
-        <w:t>got</w:t>
-      </w:r>
-      <w:r>
-        <w:t xml:space="preserve"> in that case to be a copula, as you said</w:t>
+        <w:t>look like</w:t>
+      </w:r>
+      <w:r>
+        <w:t xml:space="preserve"> is a complex expression of some sort, and that therefore </w:t>
+      </w:r>
+      <w:r>
+        <w:rPr>
+          <w:i/>
+          <w:iCs/>
+        </w:rPr>
+        <w:t>looked</w:t>
+      </w:r>
+      <w:r>
+        <w:t xml:space="preserve"> here should be excluded</w:t>
+      </w:r>
+      <w:r>
+        <w:t xml:space="preserve"> from the analysis</w:t>
+      </w:r>
+      <w:r>
+        <w:t xml:space="preserve"> (but </w:t>
+      </w:r>
+      <w:r>
+        <w:rPr>
+          <w:i/>
+          <w:iCs/>
+        </w:rPr>
+        <w:t>soldiers</w:t>
+      </w:r>
+      <w:r>
+        <w:t xml:space="preserve"> retained)</w:t>
       </w:r>
       <w:r>
         <w:t>.</w:t>
       </w:r>
       <w:r>
-        <w:t xml:space="preserve"> In any case, they’ve been fixed now</w:t>
-      </w:r>
-      <w:r>
-        <w:t xml:space="preserve">, as well as </w:t>
-      </w:r>
-      <w:r>
-        <w:t>half a dozen other phrasal verb uses I found in the small corpus sample. (</w:t>
-      </w:r>
-      <w:r>
-        <w:rPr>
-          <w:i/>
-          <w:iCs/>
-        </w:rPr>
-        <w:t>get</w:t>
-      </w:r>
-      <w:r>
-        <w:t xml:space="preserve"> was not examined in the 100-item sample</w:t>
-      </w:r>
-      <w:r>
-        <w:t>, so no changes were needed there.)</w:t>
+        <w:t xml:space="preserve"> </w:t>
+      </w:r>
+      <w:proofErr w:type="gramStart"/>
+      <w:r>
+        <w:t>I’ve</w:t>
+      </w:r>
+      <w:proofErr w:type="gramEnd"/>
+      <w:r>
+        <w:t xml:space="preserve"> adjusted the analysis here, and 335 </w:t>
+      </w:r>
+      <w:r>
+        <w:t>places</w:t>
+      </w:r>
+      <w:r>
+        <w:t xml:space="preserve"> in the 100-item corpus where this applies as well.</w:t>
       </w:r>
     </w:p>
     <w:p>
@@ -516,25 +786,35 @@
         <w:pStyle w:val="BlockQuote"/>
       </w:pPr>
       <w:r>
-        <w:t xml:space="preserve">line 6, </w:t>
-      </w:r>
-      <w:r>
-        <w:rPr>
-          <w:i/>
-        </w:rPr>
-        <w:t>looked</w:t>
+        <w:t xml:space="preserve">line 7, </w:t>
+      </w:r>
+      <w:proofErr w:type="spellStart"/>
+      <w:r>
+        <w:rPr>
+          <w:i/>
+        </w:rPr>
+        <w:t>street</w:t>
       </w:r>
       <w:r>
         <w:rPr>
           <w:vertAlign w:val="subscript"/>
         </w:rPr>
-        <w:t>PRED</w:t>
-      </w:r>
-      <w:r>
-        <w:rPr>
-          <w:i/>
-        </w:rPr>
-        <w:t xml:space="preserve"> like soldiers</w:t>
+        <w:t>MOD</w:t>
+      </w:r>
+      <w:proofErr w:type="spellEnd"/>
+      <w:r>
+        <w:rPr>
+          <w:i/>
+        </w:rPr>
+        <w:t xml:space="preserve"> </w:t>
+      </w:r>
+      <w:proofErr w:type="spellStart"/>
+      <w:proofErr w:type="gramStart"/>
+      <w:r>
+        <w:rPr>
+          <w:i/>
+        </w:rPr>
+        <w:t>clothes</w:t>
       </w:r>
       <w:r>
         <w:rPr>
@@ -542,6 +822,7 @@
         </w:rPr>
         <w:t>REF</w:t>
       </w:r>
+      <w:proofErr w:type="spellEnd"/>
       <w:r>
         <w:rPr>
           <w:i/>
@@ -549,234 +830,85 @@
         <w:t xml:space="preserve"> </w:t>
       </w:r>
       <w:r>
-        <w:t xml:space="preserve">: </w:t>
-      </w:r>
-      <w:r>
-        <w:rPr>
-          <w:i/>
-        </w:rPr>
-        <w:t xml:space="preserve">look like </w:t>
-      </w:r>
-      <w:r>
-        <w:t xml:space="preserve">is grammatical (evidential copular expression); </w:t>
-      </w:r>
-      <w:r>
-        <w:rPr>
-          <w:i/>
-        </w:rPr>
-        <w:t xml:space="preserve">soldiers </w:t>
-      </w:r>
-      <w:r>
-        <w:t>might</w:t>
-      </w:r>
-      <w:r>
-        <w:t xml:space="preserve"> be excluded due to overt coding</w:t>
-      </w:r>
-      <w:r>
-        <w:t xml:space="preserve"> if </w:t>
-      </w:r>
-      <w:r>
-        <w:rPr>
-          <w:i/>
-        </w:rPr>
-        <w:t xml:space="preserve">look like </w:t>
-      </w:r>
-      <w:r>
-        <w:t>is treated as a evidentially modulated copula</w:t>
-      </w:r>
-    </w:p>
-    <w:p>
-      <w:r>
-        <w:t>I</w:t>
-      </w:r>
-      <w:r>
-        <w:t xml:space="preserve"> don’t think I’d call this</w:t>
-      </w:r>
-      <w:r>
-        <w:t xml:space="preserve"> a copular expression</w:t>
-      </w:r>
-      <w:r>
-        <w:t xml:space="preserve"> (I’d maybe treat it </w:t>
-      </w:r>
-      <w:r>
-        <w:t xml:space="preserve">as </w:t>
-      </w:r>
-      <w:r>
-        <w:t xml:space="preserve">a </w:t>
-      </w:r>
-      <w:r>
-        <w:t xml:space="preserve">lexicalized </w:t>
-      </w:r>
-      <w:r>
-        <w:t>phrasal verb meaning ‘have the appearance of’)</w:t>
-      </w:r>
-      <w:r>
-        <w:t>, but I can certainly agree that</w:t>
+        <w:t>:</w:t>
+      </w:r>
+      <w:proofErr w:type="gramEnd"/>
+      <w:r>
+        <w:t xml:space="preserve"> this is a binominal lexeme, and </w:t>
+      </w:r>
+      <w:r>
+        <w:rPr>
+          <w:i/>
+        </w:rPr>
+        <w:t xml:space="preserve">street </w:t>
+      </w:r>
+      <w:r>
+        <w:t>is part of that lexeme, because it is typifying</w:t>
+      </w:r>
+      <w:r>
+        <w:t>. We discussed this case at length; my preference would be to either code it as a complex nominal (</w:t>
+      </w:r>
+      <w:proofErr w:type="spellStart"/>
+      <w:r>
+        <w:rPr>
+          <w:i/>
+        </w:rPr>
+        <w:t>street</w:t>
+      </w:r>
+      <w:r>
+        <w:t>_</w:t>
+      </w:r>
+      <w:r>
+        <w:rPr>
+          <w:i/>
+        </w:rPr>
+        <w:t>clothes</w:t>
+      </w:r>
+      <w:r>
+        <w:rPr>
+          <w:vertAlign w:val="subscript"/>
+        </w:rPr>
+        <w:t>REF</w:t>
+      </w:r>
+      <w:proofErr w:type="spellEnd"/>
+      <w:r>
+        <w:rPr>
+          <w:smallCaps/>
+        </w:rPr>
+        <w:t>)</w:t>
+      </w:r>
+      <w:r>
+        <w:t xml:space="preserve"> or, to deal with the data sparsity issue of treating complex lexical items as distinct forms</w:t>
+      </w:r>
+      <w:r>
+        <w:t xml:space="preserve"> that you raised</w:t>
+      </w:r>
+      <w:r>
+        <w:t>, just code the head (</w:t>
+      </w:r>
+      <w:r>
+        <w:rPr>
+          <w:i/>
+        </w:rPr>
+        <w:t>street</w:t>
       </w:r>
       <w:r>
         <w:t xml:space="preserve"> </w:t>
       </w:r>
-      <w:r>
-        <w:rPr>
-          <w:i/>
-          <w:iCs/>
-        </w:rPr>
-        <w:t>look like</w:t>
-      </w:r>
-      <w:r>
-        <w:t xml:space="preserve"> is a complex expression of some sort, and that therefore </w:t>
-      </w:r>
-      <w:r>
-        <w:rPr>
-          <w:i/>
-          <w:iCs/>
-        </w:rPr>
-        <w:t>looked</w:t>
-      </w:r>
-      <w:r>
-        <w:t xml:space="preserve"> here should be excluded</w:t>
-      </w:r>
-      <w:r>
-        <w:t xml:space="preserve"> from the analysis</w:t>
-      </w:r>
-      <w:r>
-        <w:t xml:space="preserve"> (but </w:t>
-      </w:r>
-      <w:r>
-        <w:rPr>
-          <w:i/>
-          <w:iCs/>
-        </w:rPr>
-        <w:t>soldiers</w:t>
-      </w:r>
-      <w:r>
-        <w:t xml:space="preserve"> retained)</w:t>
-      </w:r>
-      <w:r>
-        <w:t>.</w:t>
-      </w:r>
-      <w:r>
-        <w:t xml:space="preserve"> </w:t>
-      </w:r>
-      <w:r>
-        <w:t xml:space="preserve">I’ve adjusted the analysis here, and 335 </w:t>
-      </w:r>
-      <w:r>
-        <w:t>places</w:t>
-      </w:r>
-      <w:r>
-        <w:t xml:space="preserve"> in the 100-item corpus where this applies as well.</w:t>
-      </w:r>
-    </w:p>
-    <w:p>
-      <w:pPr>
-        <w:pStyle w:val="BlockQuote"/>
-      </w:pPr>
-      <w:r>
-        <w:t xml:space="preserve">line 7, </w:t>
-      </w:r>
-      <w:r>
-        <w:rPr>
-          <w:i/>
-        </w:rPr>
-        <w:t>street</w:t>
+      <w:proofErr w:type="spellStart"/>
+      <w:r>
+        <w:rPr>
+          <w:i/>
+        </w:rPr>
+        <w:t>clothes</w:t>
       </w:r>
       <w:r>
         <w:rPr>
           <w:vertAlign w:val="subscript"/>
         </w:rPr>
-        <w:t>MOD</w:t>
-      </w:r>
-      <w:r>
-        <w:rPr>
-          <w:i/>
-        </w:rPr>
-        <w:t xml:space="preserve"> clothes</w:t>
-      </w:r>
-      <w:r>
-        <w:rPr>
-          <w:vertAlign w:val="subscript"/>
-        </w:rPr>
         <w:t>REF</w:t>
       </w:r>
-      <w:r>
-        <w:rPr>
-          <w:i/>
-        </w:rPr>
-        <w:t xml:space="preserve"> </w:t>
-      </w:r>
-      <w:r>
-        <w:t xml:space="preserve">: this is a binominal lexeme, and </w:t>
-      </w:r>
-      <w:r>
-        <w:rPr>
-          <w:i/>
-        </w:rPr>
-        <w:t xml:space="preserve">street </w:t>
-      </w:r>
-      <w:r>
-        <w:t>is part of that lexeme, because it is typifying</w:t>
-      </w:r>
-      <w:r>
-        <w:t>. We discussed this case at length; my preference would be to either code it as a complex nominal (</w:t>
-      </w:r>
-      <w:r>
-        <w:rPr>
-          <w:i/>
-        </w:rPr>
-        <w:t>street</w:t>
-      </w:r>
-      <w:r>
-        <w:t>_</w:t>
-      </w:r>
-      <w:r>
-        <w:rPr>
-          <w:i/>
-        </w:rPr>
-        <w:t>clothes</w:t>
-      </w:r>
-      <w:r>
-        <w:rPr>
-          <w:vertAlign w:val="subscript"/>
-        </w:rPr>
-        <w:t>REF</w:t>
-      </w:r>
-      <w:r>
-        <w:rPr>
-          <w:smallCaps/>
-        </w:rPr>
-        <w:t>)</w:t>
-      </w:r>
-      <w:r>
-        <w:t xml:space="preserve"> or, to deal with the data sparsity issue of treating complex lexical items as distinct forms</w:t>
-      </w:r>
-      <w:r>
-        <w:t xml:space="preserve"> that you raised</w:t>
-      </w:r>
-      <w:r>
-        <w:t>, just code the head (</w:t>
-      </w:r>
-      <w:r>
-        <w:rPr>
-          <w:i/>
-        </w:rPr>
-        <w:t>street</w:t>
-      </w:r>
-      <w:r>
-        <w:t xml:space="preserve"> </w:t>
-      </w:r>
-      <w:r>
-        <w:rPr>
-          <w:i/>
-        </w:rPr>
-        <w:t>clothes</w:t>
-      </w:r>
-      <w:r>
-        <w:rPr>
-          <w:vertAlign w:val="subscript"/>
-        </w:rPr>
-        <w:t>REF</w:t>
-      </w:r>
+      <w:proofErr w:type="spellEnd"/>
       <w:r>
         <w:rPr>
           <w:smallCaps/>
@@ -829,7 +961,23 @@
           <w:rFonts w:cs="Times New Roman"/>
           <w:color w:val="000000"/>
         </w:rPr>
-        <w:t xml:space="preserve"> this case wouldn’t be consistent with how I treated </w:t>
+        <w:t xml:space="preserve"> this case </w:t>
+      </w:r>
+      <w:proofErr w:type="gramStart"/>
+      <w:r>
+        <w:rPr>
+          <w:rFonts w:cs="Times New Roman"/>
+          <w:color w:val="000000"/>
+        </w:rPr>
+        <w:t>wouldn’t</w:t>
+      </w:r>
+      <w:proofErr w:type="gramEnd"/>
+      <w:r>
+        <w:rPr>
+          <w:rFonts w:cs="Times New Roman"/>
+          <w:color w:val="000000"/>
+        </w:rPr>
+        <w:t xml:space="preserve"> be consistent with how I treated </w:t>
       </w:r>
       <w:r>
         <w:rPr>
@@ -920,7 +1068,23 @@
           <w:rFonts w:cs="Times New Roman"/>
           <w:color w:val="000000"/>
         </w:rPr>
-        <w:t xml:space="preserve">I have to accept that my operationalization of compounds is </w:t>
+        <w:t xml:space="preserve">I </w:t>
+      </w:r>
+      <w:proofErr w:type="gramStart"/>
+      <w:r>
+        <w:rPr>
+          <w:rFonts w:cs="Times New Roman"/>
+          <w:color w:val="000000"/>
+        </w:rPr>
+        <w:t>have to</w:t>
+      </w:r>
+      <w:proofErr w:type="gramEnd"/>
+      <w:r>
+        <w:rPr>
+          <w:rFonts w:cs="Times New Roman"/>
+          <w:color w:val="000000"/>
+        </w:rPr>
+        <w:t xml:space="preserve"> accept that my operationalization of compounds is </w:t>
       </w:r>
       <w:r>
         <w:rPr>
@@ -955,7 +1119,23 @@
           <w:rFonts w:cs="Times New Roman"/>
           <w:color w:val="000000"/>
         </w:rPr>
-        <w:t xml:space="preserve"> than the language actually has. So, I’ve acknowledged this limitation in the section where I discuss my treatment of compound</w:t>
+        <w:t xml:space="preserve"> than the language actually has. So, </w:t>
+      </w:r>
+      <w:proofErr w:type="gramStart"/>
+      <w:r>
+        <w:rPr>
+          <w:rFonts w:cs="Times New Roman"/>
+          <w:color w:val="000000"/>
+        </w:rPr>
+        <w:t>I’ve</w:t>
+      </w:r>
+      <w:proofErr w:type="gramEnd"/>
+      <w:r>
+        <w:rPr>
+          <w:rFonts w:cs="Times New Roman"/>
+          <w:color w:val="000000"/>
+        </w:rPr>
+        <w:t xml:space="preserve"> acknowledged this limitation in the section where I discuss my treatment of compound</w:t>
       </w:r>
       <w:r>
         <w:rPr>
@@ -1025,7 +1205,23 @@
           <w:rFonts w:cs="Times New Roman"/>
           <w:color w:val="000000"/>
         </w:rPr>
-        <w:t xml:space="preserve"> I’ve also explicitly discussed </w:t>
+        <w:t xml:space="preserve"> </w:t>
+      </w:r>
+      <w:proofErr w:type="gramStart"/>
+      <w:r>
+        <w:rPr>
+          <w:rFonts w:cs="Times New Roman"/>
+          <w:color w:val="000000"/>
+        </w:rPr>
+        <w:t>I’ve</w:t>
+      </w:r>
+      <w:proofErr w:type="gramEnd"/>
+      <w:r>
+        <w:rPr>
+          <w:rFonts w:cs="Times New Roman"/>
+          <w:color w:val="000000"/>
+        </w:rPr>
+        <w:t xml:space="preserve"> also explicitly discussed </w:t>
       </w:r>
       <w:r>
         <w:rPr>
@@ -1055,7 +1251,14 @@
         <w:rPr>
           <w:i/>
         </w:rPr>
-        <w:t>“Those are guerillas</w:t>
+        <w:t xml:space="preserve">“Those are </w:t>
+      </w:r>
+      <w:proofErr w:type="spellStart"/>
+      <w:r>
+        <w:rPr>
+          <w:i/>
+        </w:rPr>
+        <w:t>guerillas</w:t>
       </w:r>
       <w:r>
         <w:rPr>
@@ -1063,14 +1266,26 @@
         </w:rPr>
         <w:t>REF</w:t>
       </w:r>
-      <w:r>
-        <w:rPr>
-          <w:i/>
-        </w:rPr>
-        <w:t xml:space="preserve">!” </w:t>
-      </w:r>
-      <w:r>
-        <w:t>: a predicate nominal with a copula, so excluded because it is overtly coded</w:t>
+      <w:proofErr w:type="spellEnd"/>
+      <w:r>
+        <w:rPr>
+          <w:i/>
+        </w:rPr>
+        <w:t>!</w:t>
+      </w:r>
+      <w:proofErr w:type="gramStart"/>
+      <w:r>
+        <w:rPr>
+          <w:i/>
+        </w:rPr>
+        <w:t xml:space="preserve">” </w:t>
+      </w:r>
+      <w:r>
+        <w:t>:</w:t>
+      </w:r>
+      <w:proofErr w:type="gramEnd"/>
+      <w:r>
+        <w:t xml:space="preserve"> a predicate nominal with a copula, so excluded because it is overtly coded</w:t>
       </w:r>
     </w:p>
     <w:p>
@@ -1113,7 +1328,23 @@
           <w:rFonts w:cs="Times New Roman"/>
           <w:color w:val="000000"/>
         </w:rPr>
-        <w:t>, which I’ve now done</w:t>
+        <w:t xml:space="preserve">, which </w:t>
+      </w:r>
+      <w:proofErr w:type="gramStart"/>
+      <w:r>
+        <w:rPr>
+          <w:rFonts w:cs="Times New Roman"/>
+          <w:color w:val="000000"/>
+        </w:rPr>
+        <w:t>I’ve</w:t>
+      </w:r>
+      <w:proofErr w:type="gramEnd"/>
+      <w:r>
+        <w:rPr>
+          <w:rFonts w:cs="Times New Roman"/>
+          <w:color w:val="000000"/>
+        </w:rPr>
+        <w:t xml:space="preserve"> now done</w:t>
       </w:r>
       <w:r>
         <w:rPr>
@@ -1157,6 +1388,7 @@
         </w:rPr>
         <w:t xml:space="preserve">preceded by a form of </w:t>
       </w:r>
+      <w:proofErr w:type="gramStart"/>
       <w:r>
         <w:rPr>
           <w:rFonts w:cs="Times New Roman"/>
@@ -1171,7 +1403,15 @@
           <w:rFonts w:cs="Times New Roman"/>
           <w:color w:val="000000"/>
         </w:rPr>
-        <w:t>, and found 32 other cases to be corrected.</w:t>
+        <w:t>, and</w:t>
+      </w:r>
+      <w:proofErr w:type="gramEnd"/>
+      <w:r>
+        <w:rPr>
+          <w:rFonts w:cs="Times New Roman"/>
+          <w:color w:val="000000"/>
+        </w:rPr>
+        <w:t xml:space="preserve"> found 32 other cases to be corrected.</w:t>
       </w:r>
       <w:r>
         <w:rPr>
@@ -1206,7 +1446,23 @@
           <w:rFonts w:cs="Times New Roman"/>
           <w:color w:val="000000"/>
         </w:rPr>
-        <w:t xml:space="preserve"> however, so thankfully this constitutes a very small error rate. </w:t>
+        <w:t xml:space="preserve"> however, so thankfully this constitutes </w:t>
+      </w:r>
+      <w:proofErr w:type="gramStart"/>
+      <w:r>
+        <w:rPr>
+          <w:rFonts w:cs="Times New Roman"/>
+          <w:color w:val="000000"/>
+        </w:rPr>
+        <w:t>a very small</w:t>
+      </w:r>
+      <w:proofErr w:type="gramEnd"/>
+      <w:r>
+        <w:rPr>
+          <w:rFonts w:cs="Times New Roman"/>
+          <w:color w:val="000000"/>
+        </w:rPr>
+        <w:t xml:space="preserve"> error rate. </w:t>
       </w:r>
       <w:r>
         <w:rPr>
@@ -1215,12 +1471,21 @@
         </w:rPr>
         <w:t>(</w:t>
       </w:r>
-      <w:r>
-        <w:rPr>
-          <w:rFonts w:cs="Times New Roman"/>
-          <w:color w:val="000000"/>
-        </w:rPr>
-        <w:t>I’m sure there are plenty of other one-off errors</w:t>
+      <w:proofErr w:type="gramStart"/>
+      <w:r>
+        <w:rPr>
+          <w:rFonts w:cs="Times New Roman"/>
+          <w:color w:val="000000"/>
+        </w:rPr>
+        <w:t>I’m</w:t>
+      </w:r>
+      <w:proofErr w:type="gramEnd"/>
+      <w:r>
+        <w:rPr>
+          <w:rFonts w:cs="Times New Roman"/>
+          <w:color w:val="000000"/>
+        </w:rPr>
+        <w:t xml:space="preserve"> sure there are plenty of other one-off errors</w:t>
       </w:r>
       <w:r>
         <w:rPr>
@@ -1255,7 +1520,23 @@
           <w:rFonts w:cs="Times New Roman"/>
           <w:color w:val="000000"/>
         </w:rPr>
-        <w:t xml:space="preserve">If I had funding to do so, I’d love to hire multiple research assistants to help with data coding, </w:t>
+        <w:t xml:space="preserve">If I had funding to do so, </w:t>
+      </w:r>
+      <w:proofErr w:type="gramStart"/>
+      <w:r>
+        <w:rPr>
+          <w:rFonts w:cs="Times New Roman"/>
+          <w:color w:val="000000"/>
+        </w:rPr>
+        <w:t>I’d</w:t>
+      </w:r>
+      <w:proofErr w:type="gramEnd"/>
+      <w:r>
+        <w:rPr>
+          <w:rFonts w:cs="Times New Roman"/>
+          <w:color w:val="000000"/>
+        </w:rPr>
+        <w:t xml:space="preserve"> love to hire multiple research assistants to help with data coding, </w:t>
       </w:r>
       <w:r>
         <w:rPr>
@@ -1355,47 +1636,73 @@
       <w:r>
         <w:t xml:space="preserve"> Nakayama describes serialization as conceptualization as a single </w:t>
       </w:r>
+      <w:proofErr w:type="gramStart"/>
       <w:r>
         <w:t>state of affairs</w:t>
       </w:r>
+      <w:proofErr w:type="gramEnd"/>
       <w:r>
         <w:t xml:space="preserve"> (</w:t>
       </w:r>
       <w:r>
-        <w:t xml:space="preserve">Nakayama 2001:98; cf. p. 107), which is also a single complex predication (Nakayama 2001:99-100). Thus, a serial string should be treated as a single </w:t>
+        <w:t xml:space="preserve">Nakayama 2001:98; cf. p. 107), which is also a single complex predication (Nakayama 2001:99-100). Thus, a serial string should be treated as a single complex predicate, not a series of single separate </w:t>
+      </w:r>
+      <w:r>
+        <w:rPr>
+          <w:smallCaps/>
+        </w:rPr>
+        <w:t>pred</w:t>
+      </w:r>
+      <w:r>
+        <w:t>s. Nakayama calls each serialized element a “clause”, but warns the reader against considering this “clause” to be comparable to “clause” in other languages (</w:t>
+      </w:r>
+      <w:proofErr w:type="gramStart"/>
+      <w:r>
+        <w:t>i.e.</w:t>
+      </w:r>
+      <w:proofErr w:type="gramEnd"/>
+      <w:r>
+        <w:t xml:space="preserve"> as a comparative concept; Nakayama 2001:76).</w:t>
+      </w:r>
+      <w:r>
+        <w:t xml:space="preserve"> </w:t>
+      </w:r>
+      <w:proofErr w:type="gramStart"/>
+      <w:r>
+        <w:t>So</w:t>
+      </w:r>
+      <w:proofErr w:type="gramEnd"/>
+      <w:r>
+        <w:t xml:space="preserve"> this “clause” should not deter us from analyzed the serialized construction as a complex predicate.</w:t>
+      </w:r>
+      <w:r>
+        <w:t xml:space="preserve"> This is my preferred choice; you made a different choice, so please give the reason for your choice.</w:t>
+      </w:r>
+    </w:p>
+    <w:p>
+      <w:pPr>
+        <w:spacing w:after="0"/>
+      </w:pPr>
+      <w:r>
+        <w:t xml:space="preserve">I added a discussion of my rationale for coding </w:t>
+      </w:r>
+      <w:r>
+        <w:t>serial verb constructions as multiple predicates immediately after describing / exemplifying the phenomenon for Nuuchahnulth (after the examples in (44)).</w:t>
+      </w:r>
+      <w:r>
+        <w:t xml:space="preserve"> I also explicitly acknowledge the alternate </w:t>
       </w:r>
       <w:r>
         <w:lastRenderedPageBreak/>
-        <w:t xml:space="preserve">complex predicate, not a series of single separate </w:t>
-      </w:r>
-      <w:r>
-        <w:rPr>
-          <w:smallCaps/>
-        </w:rPr>
-        <w:t>pred</w:t>
-      </w:r>
-      <w:r>
-        <w:t>s. Nakayama calls each serialized element a “clause”, but warns the reader against considering this “clause” to be comparable to “clause” in other languages (i.e. as a comparative concept; Nakayama 2001:76).</w:t>
-      </w:r>
-      <w:r>
-        <w:t xml:space="preserve"> So this “clause” should not deter us from analyzed the serialized construction as a complex predicate.</w:t>
-      </w:r>
-      <w:r>
-        <w:t xml:space="preserve"> This is my preferred choice; you made a different choice, so please give the reason for your choice.</w:t>
-      </w:r>
-    </w:p>
-    <w:p>
-      <w:pPr>
-        <w:spacing w:after="0"/>
-      </w:pPr>
-      <w:r>
-        <w:t xml:space="preserve">I added a discussion of my rationale for coding </w:t>
-      </w:r>
-      <w:r>
-        <w:t>serial verb constructions as multiple predicates immediately after describing / exemplifying the phenomenon for Nuuchahnulth (after the examples in (44)).</w:t>
-      </w:r>
-      <w:r>
-        <w:t xml:space="preserve"> I also explicitly acknowledge the alternate analysis you suggest, and </w:t>
+        <w:t xml:space="preserve">analysis you </w:t>
+      </w:r>
+      <w:proofErr w:type="gramStart"/>
+      <w:r>
+        <w:t>suggest, and</w:t>
+      </w:r>
+      <w:proofErr w:type="gramEnd"/>
+      <w:r>
+        <w:t xml:space="preserve"> </w:t>
       </w:r>
       <w:r>
         <w:t>hypothesize how the decision to code the data this way may have affected the results.</w:t>
@@ -1459,7 +1766,15 @@
         <w:t xml:space="preserve">While he does explicitly </w:t>
       </w:r>
       <w:r>
-        <w:t xml:space="preserve">talk about “nominalization” using the Definite suffix, he doesn’t explicitly call it a nominalizer, or label it as such. I </w:t>
+        <w:t xml:space="preserve">talk about “nominalization” using the Definite suffix, he </w:t>
+      </w:r>
+      <w:proofErr w:type="gramStart"/>
+      <w:r>
+        <w:t>doesn’t</w:t>
+      </w:r>
+      <w:proofErr w:type="gramEnd"/>
+      <w:r>
+        <w:t xml:space="preserve"> explicitly call it a nominalizer, or label it as such. I </w:t>
       </w:r>
       <w:r>
         <w:rPr>
@@ -1478,7 +1793,15 @@
         <w:t xml:space="preserve">incidentally indicates </w:t>
       </w:r>
       <w:r>
-        <w:t xml:space="preserve">that the word is a referent, similar to the way that person marking in Nuuchahnulth is inflectional yet nonetheless </w:t>
+        <w:t xml:space="preserve">that the word is a referent, </w:t>
+      </w:r>
+      <w:proofErr w:type="gramStart"/>
+      <w:r>
+        <w:t>similar to</w:t>
+      </w:r>
+      <w:proofErr w:type="gramEnd"/>
+      <w:r>
+        <w:t xml:space="preserve"> the way that person marking in Nuuchahnulth is inflectional yet nonetheless </w:t>
       </w:r>
       <w:r>
         <w:t>unambiguously indicates that the word is a predicate (with a few exceptions noted in the dissertation and Nakayama’s grammar).</w:t>
@@ -1490,7 +1813,15 @@
         <w:t xml:space="preserve">The examples in his grammar do indeed make the Definite suffix seem derivational; however, </w:t>
       </w:r>
       <w:r>
-        <w:t xml:space="preserve">what he doesn’t illustrate </w:t>
+        <w:t xml:space="preserve">what he </w:t>
+      </w:r>
+      <w:proofErr w:type="gramStart"/>
+      <w:r>
+        <w:t>doesn’t</w:t>
+      </w:r>
+      <w:proofErr w:type="gramEnd"/>
+      <w:r>
+        <w:t xml:space="preserve"> illustrate </w:t>
       </w:r>
       <w:r>
         <w:t xml:space="preserve">explicitly </w:t>
@@ -1505,7 +1836,15 @@
         <w:t xml:space="preserve">appear </w:t>
       </w:r>
       <w:r>
-        <w:t>with typical referents. In one text (Bluejay)</w:t>
+        <w:t>with typical referents. In one text (</w:t>
+      </w:r>
+      <w:proofErr w:type="spellStart"/>
+      <w:r>
+        <w:t>Bluejay</w:t>
+      </w:r>
+      <w:proofErr w:type="spellEnd"/>
+      <w:r>
+        <w:t>)</w:t>
       </w:r>
       <w:r>
         <w:t>, the Definite suffix appears with the following stems: ‘mother’, ‘child’ (</w:t>
@@ -1517,7 +1856,39 @@
         <w:t>3), ‘say’, ‘flies up’, ‘water/river’</w:t>
       </w:r>
       <w:r>
-        <w:t>, ‘bluejay’ (so, ‘the bluejay’) in addition to ‘become a bluejay’ (so, ‘the one who became a bluejay’)</w:t>
+        <w:t>, ‘</w:t>
+      </w:r>
+      <w:proofErr w:type="spellStart"/>
+      <w:r>
+        <w:t>bluejay</w:t>
+      </w:r>
+      <w:proofErr w:type="spellEnd"/>
+      <w:r>
+        <w:t xml:space="preserve">’ (so, ‘the </w:t>
+      </w:r>
+      <w:proofErr w:type="spellStart"/>
+      <w:r>
+        <w:t>bluejay</w:t>
+      </w:r>
+      <w:proofErr w:type="spellEnd"/>
+      <w:r>
+        <w:t xml:space="preserve">’) in addition to ‘become a </w:t>
+      </w:r>
+      <w:proofErr w:type="spellStart"/>
+      <w:r>
+        <w:t>bluejay</w:t>
+      </w:r>
+      <w:proofErr w:type="spellEnd"/>
+      <w:r>
+        <w:t xml:space="preserve">’ (so, ‘the one who became a </w:t>
+      </w:r>
+      <w:proofErr w:type="spellStart"/>
+      <w:r>
+        <w:t>bluejay</w:t>
+      </w:r>
+      <w:proofErr w:type="spellEnd"/>
+      <w:r>
+        <w:t>’)</w:t>
       </w:r>
       <w:r>
         <w:t>, ‘tree’, ‘young boy’ (x3).</w:t>
@@ -1529,7 +1900,15 @@
         <w:t>predicative meanings.</w:t>
       </w:r>
       <w:r>
-        <w:t xml:space="preserve"> So Nakayama </w:t>
+        <w:t xml:space="preserve"> </w:t>
+      </w:r>
+      <w:proofErr w:type="gramStart"/>
+      <w:r>
+        <w:t>So</w:t>
+      </w:r>
+      <w:proofErr w:type="gramEnd"/>
+      <w:r>
+        <w:t xml:space="preserve"> Nakayama </w:t>
       </w:r>
       <w:r>
         <w:t>presented the exotic case without presenting the more typical case.</w:t>
@@ -1556,7 +1935,15 @@
         <w:t xml:space="preserve">, </w:t>
       </w:r>
       <w:r>
-        <w:t xml:space="preserve">I don’t think there’s a strong case for calling </w:t>
+        <w:t xml:space="preserve">I </w:t>
+      </w:r>
+      <w:proofErr w:type="gramStart"/>
+      <w:r>
+        <w:t>don’t</w:t>
+      </w:r>
+      <w:proofErr w:type="gramEnd"/>
+      <w:r>
+        <w:t xml:space="preserve"> think there’s a strong case for calling </w:t>
       </w:r>
       <w:r>
         <w:t xml:space="preserve">it </w:t>
@@ -1567,7 +1954,15 @@
     </w:p>
     <w:p>
       <w:r>
-        <w:t xml:space="preserve">Having said that, I didn’t make this </w:t>
+        <w:t xml:space="preserve">Having said that, I </w:t>
+      </w:r>
+      <w:proofErr w:type="gramStart"/>
+      <w:r>
+        <w:t>didn’t</w:t>
+      </w:r>
+      <w:proofErr w:type="gramEnd"/>
+      <w:r>
+        <w:t xml:space="preserve"> make this </w:t>
       </w:r>
       <w:r>
         <w:t>argument</w:t>
@@ -1576,7 +1971,15 @@
         <w:t xml:space="preserve"> in the dissertation</w:t>
       </w:r>
       <w:r>
-        <w:t>, and I should have. So I’ve added the above discussion to the presentation of the Definite suffix</w:t>
+        <w:t xml:space="preserve">, and I should have. </w:t>
+      </w:r>
+      <w:proofErr w:type="gramStart"/>
+      <w:r>
+        <w:t>So</w:t>
+      </w:r>
+      <w:proofErr w:type="gramEnd"/>
+      <w:r>
+        <w:t xml:space="preserve"> I’ve added the above discussion to the presentation of the Definite suffix</w:t>
       </w:r>
       <w:r>
         <w:t xml:space="preserve"> (after example (47)).</w:t>
@@ -1599,11 +2002,19 @@
         <w:t>Including these in the analysis was a blatant oversight on my part.</w:t>
       </w:r>
       <w:r>
-        <w:t xml:space="preserve"> I’ve corrected the</w:t>
-      </w:r>
-      <w:r>
         <w:t xml:space="preserve"> </w:t>
       </w:r>
+      <w:proofErr w:type="gramStart"/>
+      <w:r>
+        <w:t>I’ve</w:t>
+      </w:r>
+      <w:proofErr w:type="gramEnd"/>
+      <w:r>
+        <w:t xml:space="preserve"> corrected the</w:t>
+      </w:r>
+      <w:r>
+        <w:t xml:space="preserve"> </w:t>
+      </w:r>
       <w:r>
         <w:t>places where these occurred by removing them from the analysis</w:t>
       </w:r>
@@ -1619,7 +2030,15 @@
         <w:pStyle w:val="BlockQuote"/>
       </w:pPr>
       <w:r>
-        <w:t xml:space="preserve">A last general question: why are ‘ “adverbials” (that is, predicate modifiers)’ (p. 111) coded in Nuuchahnulth (as </w:t>
+        <w:t xml:space="preserve">A last general question: why are </w:t>
+      </w:r>
+      <w:proofErr w:type="gramStart"/>
+      <w:r>
+        <w:t>‘ “</w:t>
+      </w:r>
+      <w:proofErr w:type="gramEnd"/>
+      <w:r>
+        <w:t xml:space="preserve">adverbials” (that is, predicate modifiers)’ (p. 111) coded in Nuuchahnulth (as </w:t>
       </w:r>
       <w:r>
         <w:rPr>
@@ -1662,15 +2081,7 @@
           <w:rFonts w:cs="Times New Roman"/>
           <w:color w:val="000000"/>
         </w:rPr>
-        <w:t xml:space="preserve">Nuuchahnulth does not have any predicate </w:t>
-      </w:r>
-      <w:r>
-        <w:rPr>
-          <w:rFonts w:cs="Times New Roman"/>
-          <w:color w:val="000000"/>
-        </w:rPr>
-        <w:lastRenderedPageBreak/>
-        <w:t xml:space="preserve">modifier constructions that I am aware. Meanings conveyed by predicate modifiers in other languages are conveyed with </w:t>
+        <w:t xml:space="preserve">Nuuchahnulth does not have any predicate modifier constructions that I am aware. Meanings conveyed by predicate modifiers in other languages are conveyed with </w:t>
       </w:r>
       <w:r>
         <w:rPr>
@@ -1684,7 +2095,23 @@
           <w:rFonts w:cs="Times New Roman"/>
           <w:color w:val="000000"/>
         </w:rPr>
-        <w:t xml:space="preserve"> as predicates. I’ve adjusted the wording in the passage you referenced to be clearer about this.</w:t>
+        <w:t xml:space="preserve"> as predicates. </w:t>
+      </w:r>
+      <w:proofErr w:type="gramStart"/>
+      <w:r>
+        <w:rPr>
+          <w:rFonts w:cs="Times New Roman"/>
+          <w:color w:val="000000"/>
+        </w:rPr>
+        <w:t>I’ve</w:t>
+      </w:r>
+      <w:proofErr w:type="gramEnd"/>
+      <w:r>
+        <w:rPr>
+          <w:rFonts w:cs="Times New Roman"/>
+          <w:color w:val="000000"/>
+        </w:rPr>
+        <w:t xml:space="preserve"> adjusted the wording in the passage you referenced to be clearer about this.</w:t>
       </w:r>
     </w:p>
     <w:p>
@@ -1766,7 +2193,15 @@
           <w:rFonts w:cs="Times New Roman"/>
           <w:color w:val="000000"/>
         </w:rPr>
-        <w:t>above, or in the comments within the text itself</w:t>
+        <w:t xml:space="preserve">above, or in the </w:t>
+      </w:r>
+      <w:r>
+        <w:rPr>
+          <w:rFonts w:cs="Times New Roman"/>
+          <w:color w:val="000000"/>
+        </w:rPr>
+        <w:lastRenderedPageBreak/>
+        <w:t>comments within the text itself</w:t>
       </w:r>
       <w:r>
         <w:rPr>
@@ -1805,10 +2240,18 @@
         <w:t>not - grammatical element, exclude</w:t>
       </w:r>
       <w:r>
-        <w:t xml:space="preserve"> (we discussed this at length; please briefly give your justification for including it in Nuuchahnulth but not in English)</w:t>
-      </w:r>
-      <w:r>
-        <w:t xml:space="preserve">; </w:t>
+        <w:t xml:space="preserve"> (we discussed this at length; please briefly give your justification for including it in Nuuchahnulth but not in English</w:t>
+      </w:r>
+      <w:proofErr w:type="gramStart"/>
+      <w:r>
+        <w:t>)</w:t>
+      </w:r>
+      <w:r>
+        <w:t>;</w:t>
+      </w:r>
+      <w:proofErr w:type="gramEnd"/>
+      <w:r>
+        <w:t xml:space="preserve"> </w:t>
       </w:r>
     </w:p>
     <w:p>
@@ -1828,7 +2271,23 @@
           <w:rFonts w:cs="Times New Roman"/>
           <w:color w:val="000000"/>
         </w:rPr>
-        <w:t>I see negation in Nuuchahnulth as analogous to lexical aspect: in some languages, aspect is coded with highly-grammaticalized affixes/constructions, while in others aspect is lexical. And of course the same language can exhibit both behaviors (e.g. Chitimacha for lexical vs. grammatical negation). I think my primary reason for the analysis of negation in Nuuchahnulth as lexical rather than grammatical is an absence of evidence for grammaticalization, and more generally an absence of any behavioral differences between negative predicates and other lexical complement-taking predicates, as far as I am aware. I clarify this stance at the end of my presentation of the coding decisions for Nuuchahnulth.</w:t>
+        <w:t xml:space="preserve">I see negation in Nuuchahnulth as analogous to lexical aspect: in some languages, aspect is coded with highly-grammaticalized affixes/constructions, while in others aspect is lexical. And </w:t>
+      </w:r>
+      <w:proofErr w:type="gramStart"/>
+      <w:r>
+        <w:rPr>
+          <w:rFonts w:cs="Times New Roman"/>
+          <w:color w:val="000000"/>
+        </w:rPr>
+        <w:t>of course</w:t>
+      </w:r>
+      <w:proofErr w:type="gramEnd"/>
+      <w:r>
+        <w:rPr>
+          <w:rFonts w:cs="Times New Roman"/>
+          <w:color w:val="000000"/>
+        </w:rPr>
+        <w:t xml:space="preserve"> the same language can exhibit both behaviors (e.g. Chitimacha for lexical vs. grammatical negation). I think my primary reason for the analysis of negation in Nuuchahnulth as lexical rather than grammatical is an absence of evidence for grammaticalization, and more generally an absence of any behavioral differences between negative predicates and other lexical complement-taking predicates, as far as I am aware. I clarify this stance at the end of my presentation of the coding decisions for Nuuchahnulth.</w:t>
       </w:r>
     </w:p>
     <w:p>
@@ -1871,7 +2330,23 @@
     </w:p>
     <w:p>
       <w:r>
-        <w:t>Looking at this again, I think this is one of the rare clauses with two referents, something like ‘the language is from Chinook’. I don’t think it’s part of a complex referent because the modifier ‘Chinook’ would need to precede its referent ‘language’. I’ve updated the analysis here.</w:t>
+        <w:t xml:space="preserve">Looking at this again, I think this is one of the rare clauses with two referents, something like ‘the language is from Chinook’. I </w:t>
+      </w:r>
+      <w:proofErr w:type="gramStart"/>
+      <w:r>
+        <w:t>don’t</w:t>
+      </w:r>
+      <w:proofErr w:type="gramEnd"/>
+      <w:r>
+        <w:t xml:space="preserve"> think it’s part of a complex referent because the modifier ‘Chinook’ would need to precede its referent ‘language’. </w:t>
+      </w:r>
+      <w:proofErr w:type="gramStart"/>
+      <w:r>
+        <w:t>I’ve</w:t>
+      </w:r>
+      <w:proofErr w:type="gramEnd"/>
+      <w:r>
+        <w:t xml:space="preserve"> updated the analysis here.</w:t>
       </w:r>
     </w:p>
     <w:p>
@@ -1912,7 +2387,15 @@
         <w:t>It</w:t>
       </w:r>
       <w:r>
-        <w:t xml:space="preserve"> is not clear how easy that would be, that is, if there are just a few reasons you would need to give, and list the noncoded words after each relevant reason.</w:t>
+        <w:t xml:space="preserve"> is not clear how easy that would be, that is, if there </w:t>
+      </w:r>
+      <w:proofErr w:type="gramStart"/>
+      <w:r>
+        <w:t>are</w:t>
+      </w:r>
+      <w:proofErr w:type="gramEnd"/>
+      <w:r>
+        <w:t xml:space="preserve"> just a few reasons you would need to give, and list the noncoded words after each relevant reason.</w:t>
       </w:r>
     </w:p>
     <w:p>
@@ -2001,7 +2484,39 @@
           <w:rFonts w:cs="Times New Roman"/>
           <w:color w:val="000000"/>
         </w:rPr>
-        <w:t>The first two are really essential in my opinion. The third is highly desirable if possible in the short time available.</w:t>
+        <w:t xml:space="preserve">The first two are </w:t>
+      </w:r>
+      <w:proofErr w:type="gramStart"/>
+      <w:r>
+        <w:rPr>
+          <w:rFonts w:cs="Times New Roman"/>
+          <w:color w:val="000000"/>
+        </w:rPr>
+        <w:t>really essential</w:t>
+      </w:r>
+      <w:proofErr w:type="gramEnd"/>
+      <w:r>
+        <w:rPr>
+          <w:rFonts w:cs="Times New Roman"/>
+          <w:color w:val="000000"/>
+        </w:rPr>
+        <w:t xml:space="preserve"> in my opinion. The third is highly desirable if </w:t>
+      </w:r>
+      <w:proofErr w:type="gramStart"/>
+      <w:r>
+        <w:rPr>
+          <w:rFonts w:cs="Times New Roman"/>
+          <w:color w:val="000000"/>
+        </w:rPr>
+        <w:t>possible</w:t>
+      </w:r>
+      <w:proofErr w:type="gramEnd"/>
+      <w:r>
+        <w:rPr>
+          <w:rFonts w:cs="Times New Roman"/>
+          <w:color w:val="000000"/>
+        </w:rPr>
+        <w:t xml:space="preserve"> in the short time available.</w:t>
       </w:r>
     </w:p>
     <w:p>
@@ -2058,19 +2573,51 @@
         <w:pStyle w:val="BlockQuote"/>
       </w:pPr>
       <w:r>
+        <w:t>In part, it is because only 3 of the 13 words in Table 4.7 are properties, unlike Table 4.6; and those three words (‘big’, ‘aged’, ‘old’) are 3 of the 4 lowest-ranked words in that list (</w:t>
+      </w:r>
+      <w:proofErr w:type="gramStart"/>
+      <w:r>
+        <w:t>i.e.</w:t>
+      </w:r>
+      <w:proofErr w:type="gramEnd"/>
+      <w:r>
+        <w:t xml:space="preserve"> are less functionally diverse/polyfunctional).</w:t>
+      </w:r>
+      <w:r>
+        <w:t xml:space="preserve"> Please either note that only these three words are property concept </w:t>
+      </w:r>
+      <w:proofErr w:type="gramStart"/>
+      <w:r>
+        <w:t>words, or</w:t>
+      </w:r>
+      <w:proofErr w:type="gramEnd"/>
+      <w:r>
+        <w:t xml:space="preserve"> remove the non-property concept words from Table 4.7 and adjust the discussion in the text accordingly.</w:t>
+      </w:r>
+    </w:p>
+    <w:p>
+      <w:proofErr w:type="gramStart"/>
+      <w:r>
+        <w:t>I’ve</w:t>
+      </w:r>
+      <w:proofErr w:type="gramEnd"/>
+      <w:r>
+        <w:t xml:space="preserve"> removed that question and no longer attempt to draw that particular comparison between English and Nuuchahnulth. I </w:t>
+      </w:r>
+      <w:r>
+        <w:t xml:space="preserve">also updated the table for Nuuchahnulth, separating property words from quantity words. The relevant discussion in that section has now been </w:t>
+      </w:r>
+      <w:r>
         <w:lastRenderedPageBreak/>
-        <w:t>In part, it is because only 3 of the 13 words in Table 4.7 are properties, unlike Table 4.6; and those three words (‘big’, ‘aged’, ‘old’) are 3 of the 4 lowest-ranked words in that list (i.e. are less functionally diverse/polyfunctional).</w:t>
-      </w:r>
-      <w:r>
-        <w:t xml:space="preserve"> Please either note that only these three words are property concept words, or remove the non-property concept words from Table 4.7 and adjust the discussion in the text accordingly.</w:t>
-      </w:r>
-    </w:p>
-    <w:p>
-      <w:r>
-        <w:t xml:space="preserve">I’ve removed that question and no longer attempt to draw that particular comparison between English and Nuuchahnulth. I </w:t>
-      </w:r>
-      <w:r>
-        <w:t>also updated the table for Nuuchahnulth, separating property words from quantity words. The relevant discussion in that section has now been updated to clarify that for Nuuchahnulth I am discussing both property words and quantity words. I also made minor updates to the prose in Chs. 1 and 5 where I summarize these findings.</w:t>
+        <w:t xml:space="preserve">updated to clarify that for Nuuchahnulth I am discussing both property words and quantity words. I also made minor updates to the prose in </w:t>
+      </w:r>
+      <w:proofErr w:type="spellStart"/>
+      <w:r>
+        <w:t>Chs</w:t>
+      </w:r>
+      <w:proofErr w:type="spellEnd"/>
+      <w:r>
+        <w:t>. 1 and 5 where I summarize these findings.</w:t>
       </w:r>
     </w:p>
     <w:p>
@@ -2146,10 +2693,26 @@
         <w:contextualSpacing/>
       </w:pPr>
       <w:r>
-        <w:t>Okay, this was a distinction I hadn’t quite grasped yet</w:t>
-      </w:r>
-      <w:r>
-        <w:t xml:space="preserve">. Thanks for clarifying this. I’ve removed that sentence. </w:t>
+        <w:t xml:space="preserve">Okay, this was a distinction I </w:t>
+      </w:r>
+      <w:proofErr w:type="gramStart"/>
+      <w:r>
+        <w:t>hadn’t</w:t>
+      </w:r>
+      <w:proofErr w:type="gramEnd"/>
+      <w:r>
+        <w:t xml:space="preserve"> quite grasped yet</w:t>
+      </w:r>
+      <w:r>
+        <w:t xml:space="preserve">. Thanks for clarifying this. </w:t>
+      </w:r>
+      <w:proofErr w:type="gramStart"/>
+      <w:r>
+        <w:t>I’ve</w:t>
+      </w:r>
+      <w:proofErr w:type="gramEnd"/>
+      <w:r>
+        <w:t xml:space="preserve"> removed that sentence. </w:t>
       </w:r>
       <w:r>
         <w:t xml:space="preserve">I also </w:t>
@@ -2211,10 +2774,34 @@
         <w:t>be</w:t>
       </w:r>
       <w:r>
-        <w:t xml:space="preserve"> helpful to have 3D versions of the triangle plots, in order to disentangle (near-)monofunctionality separately for reference, predication and modification.</w:t>
-      </w:r>
-      <w:r>
-        <w:t xml:space="preserve"> I don’t know how easy this would be to do quickly.</w:t>
+        <w:t xml:space="preserve"> helpful to have 3D versions of the triangle plots, </w:t>
+      </w:r>
+      <w:proofErr w:type="gramStart"/>
+      <w:r>
+        <w:t>in order to</w:t>
+      </w:r>
+      <w:proofErr w:type="gramEnd"/>
+      <w:r>
+        <w:t xml:space="preserve"> disentangle (near-)</w:t>
+      </w:r>
+      <w:proofErr w:type="spellStart"/>
+      <w:r>
+        <w:t>monofunctionality</w:t>
+      </w:r>
+      <w:proofErr w:type="spellEnd"/>
+      <w:r>
+        <w:t xml:space="preserve"> separately for reference, predication and modification.</w:t>
+      </w:r>
+      <w:r>
+        <w:t xml:space="preserve"> I </w:t>
+      </w:r>
+      <w:proofErr w:type="gramStart"/>
+      <w:r>
+        <w:t>don’t</w:t>
+      </w:r>
+      <w:proofErr w:type="gramEnd"/>
+      <w:r>
+        <w:t xml:space="preserve"> know how easy this would be to do quickly.</w:t>
       </w:r>
     </w:p>
     <w:p>
@@ -2228,7 +2815,15 @@
         <w:t>much</w:t>
       </w:r>
       <w:r>
-        <w:t xml:space="preserve"> monofunctionality is due to each of the functions of reference, predication, and modification.</w:t>
+        <w:t xml:space="preserve"> </w:t>
+      </w:r>
+      <w:proofErr w:type="spellStart"/>
+      <w:r>
+        <w:t>monofunctionality</w:t>
+      </w:r>
+      <w:proofErr w:type="spellEnd"/>
+      <w:r>
+        <w:t xml:space="preserve"> is due to each of the functions of reference, predication, and modification.</w:t>
       </w:r>
       <w:r>
         <w:t xml:space="preserve"> </w:t>

</xml_diff>